<commit_message>
MAJ procedure reverse proxy
</commit_message>
<xml_diff>
--- a/Formation_Adrar/4_Mes_Supports_Cours/Linux/CreationReverseProxy_modifPorts.docx
+++ b/Formation_Adrar/4_Mes_Supports_Cours/Linux/CreationReverseProxy_modifPorts.docx
@@ -406,7 +406,10 @@
       </w:r>
       <w:proofErr w:type="spellEnd"/>
       <w:r>
-        <w:t xml:space="preserve">. (ATTENTION 1 fichier </w:t>
+        <w:t>. (ATTENTION 1</w:t>
+      </w:r>
+      <w:r>
+        <w:t xml:space="preserve"> fichier </w:t>
       </w:r>
       <w:proofErr w:type="spellStart"/>
       <w:r>
@@ -414,7 +417,10 @@
       </w:r>
       <w:proofErr w:type="spellEnd"/>
       <w:r>
-        <w:t xml:space="preserve"> par serveur web)</w:t>
+        <w:t xml:space="preserve"> par site</w:t>
+      </w:r>
+      <w:r>
+        <w:t xml:space="preserve"> web)</w:t>
       </w:r>
     </w:p>
     <w:p>
@@ -663,6 +669,9 @@
       <w:r>
         <w:t xml:space="preserve"> Si activé signale le serveur proxy apache comme étant ouvert. A ce stade pour des raisons de sécurité nous le désactivons cela signifie qu’il ne répondra pas aux requêtes extérieurs. </w:t>
       </w:r>
+      <w:r>
+        <w:t>Donc il répond uniquement aux requêtes provenant du réseau local.</w:t>
+      </w:r>
     </w:p>
     <w:p>
       <w:pPr>
@@ -938,7 +947,7 @@
       <w:proofErr w:type="spellStart"/>
       <w:proofErr w:type="gramStart"/>
       <w:r>
-        <w:t>a</w:t>
+        <w:t>s</w:t>
       </w:r>
       <w:r>
         <w:t>ystemctl</w:t>
@@ -1333,8 +1342,6 @@
           <w:rFonts w:ascii="Arial Rounded MT Bold" w:hAnsi="Arial Rounded MT Bold"/>
         </w:rPr>
       </w:pPr>
-      <w:bookmarkStart w:id="0" w:name="_GoBack"/>
-      <w:bookmarkEnd w:id="0"/>
     </w:p>
     <w:p>
       <w:pPr>
@@ -1918,13 +1925,21 @@
         </w:rPr>
       </w:pPr>
       <w:proofErr w:type="spellStart"/>
-      <w:r>
-        <w:rPr>
-          <w:rFonts w:cstheme="minorHAnsi"/>
-        </w:rPr>
-        <w:t>Sudo</w:t>
-      </w:r>
-      <w:proofErr w:type="spellEnd"/>
+      <w:proofErr w:type="gramStart"/>
+      <w:r>
+        <w:rPr>
+          <w:rFonts w:cstheme="minorHAnsi"/>
+        </w:rPr>
+        <w:t>s</w:t>
+      </w:r>
+      <w:r>
+        <w:rPr>
+          <w:rFonts w:cstheme="minorHAnsi"/>
+        </w:rPr>
+        <w:t>udo</w:t>
+      </w:r>
+      <w:proofErr w:type="spellEnd"/>
+      <w:proofErr w:type="gramEnd"/>
       <w:r>
         <w:rPr>
           <w:rFonts w:cstheme="minorHAnsi"/>
@@ -1959,10 +1974,20 @@
           <w:rFonts w:cstheme="minorHAnsi"/>
         </w:rPr>
       </w:pPr>
-      <w:r>
-        <w:rPr>
-          <w:rFonts w:cstheme="minorHAnsi"/>
-        </w:rPr>
+    </w:p>
+    <w:p>
+      <w:pPr>
+        <w:rPr>
+          <w:rFonts w:cstheme="minorHAnsi"/>
+          <w:b/>
+        </w:rPr>
+      </w:pPr>
+      <w:r>
+        <w:rPr>
+          <w:rFonts w:cstheme="minorHAnsi"/>
+          <w:b/>
+        </w:rPr>
+        <w:lastRenderedPageBreak/>
         <w:t>Configuration du reverse proxy</w:t>
       </w:r>
     </w:p>
@@ -1976,7 +2001,6 @@
         <w:rPr>
           <w:rFonts w:cstheme="minorHAnsi"/>
         </w:rPr>
-        <w:lastRenderedPageBreak/>
         <w:t xml:space="preserve">Créer pour le nouveau site un fichier </w:t>
       </w:r>
       <w:proofErr w:type="spellStart"/>
@@ -2487,6 +2511,7 @@
         <w:rPr>
           <w:rFonts w:cstheme="minorHAnsi"/>
         </w:rPr>
+        <w:lastRenderedPageBreak/>
         <w:t>Listen</w:t>
       </w:r>
       <w:proofErr w:type="spellEnd"/>
@@ -2507,7 +2532,6 @@
         <w:rPr>
           <w:rFonts w:cstheme="minorHAnsi"/>
         </w:rPr>
-        <w:lastRenderedPageBreak/>
         <w:t>Redémarrer le serveur Apache.</w:t>
       </w:r>
     </w:p>
@@ -2519,20 +2543,7 @@
         </w:rPr>
       </w:pPr>
       <w:proofErr w:type="spellStart"/>
-      <w:r>
-        <w:rPr>
-          <w:rFonts w:cstheme="minorHAnsi"/>
-        </w:rPr>
-        <w:t>Sudo</w:t>
-      </w:r>
-      <w:proofErr w:type="spellEnd"/>
-      <w:r>
-        <w:rPr>
-          <w:rFonts w:cstheme="minorHAnsi"/>
-        </w:rPr>
-        <w:t xml:space="preserve"> </w:t>
-      </w:r>
-      <w:proofErr w:type="spellStart"/>
+      <w:proofErr w:type="gramStart"/>
       <w:r>
         <w:rPr>
           <w:rFonts w:cstheme="minorHAnsi"/>
@@ -2540,6 +2551,7 @@
         <w:t>systemctl</w:t>
       </w:r>
       <w:proofErr w:type="spellEnd"/>
+      <w:proofErr w:type="gramEnd"/>
       <w:r>
         <w:rPr>
           <w:rFonts w:cstheme="minorHAnsi"/>
@@ -2553,18 +2565,58 @@
           <w:rFonts w:cstheme="minorHAnsi"/>
         </w:rPr>
       </w:pPr>
-    </w:p>
-    <w:p>
-      <w:pPr>
-        <w:rPr>
-          <w:rFonts w:cstheme="minorHAnsi"/>
-        </w:rPr>
-      </w:pPr>
-      <w:r>
-        <w:rPr>
-          <w:rFonts w:cstheme="minorHAnsi"/>
-        </w:rPr>
-        <w:t>Maintenant tous les sites passent par le reverse proxy !</w:t>
+      <w:r>
+        <w:rPr>
+          <w:rFonts w:cstheme="minorHAnsi"/>
+        </w:rPr>
+        <w:t>Puis sur le DNS rajouter</w:t>
+      </w:r>
+      <w:bookmarkStart w:id="0" w:name="_GoBack"/>
+      <w:bookmarkEnd w:id="0"/>
+      <w:r>
+        <w:rPr>
+          <w:rFonts w:cstheme="minorHAnsi"/>
+        </w:rPr>
+        <w:t xml:space="preserve"> le nom de domaine </w:t>
+      </w:r>
+      <w:proofErr w:type="spellStart"/>
+      <w:r>
+        <w:rPr>
+          <w:rFonts w:cstheme="minorHAnsi"/>
+        </w:rPr>
+        <w:t>port.lan</w:t>
+      </w:r>
+      <w:proofErr w:type="spellEnd"/>
+      <w:r>
+        <w:rPr>
+          <w:rFonts w:cstheme="minorHAnsi"/>
+        </w:rPr>
+        <w:t xml:space="preserve"> sur l’IP du reverse proxy (172.16.7.20).</w:t>
+      </w:r>
+    </w:p>
+    <w:p>
+      <w:pPr>
+        <w:rPr>
+          <w:rFonts w:cstheme="minorHAnsi"/>
+        </w:rPr>
+      </w:pPr>
+      <w:r>
+        <w:rPr>
+          <w:rFonts w:cstheme="minorHAnsi"/>
+        </w:rPr>
+        <w:t>Maintenant</w:t>
+      </w:r>
+      <w:r>
+        <w:rPr>
+          <w:rFonts w:cstheme="minorHAnsi"/>
+        </w:rPr>
+        <w:t>, nous pouvons tester dans notre navigateur, les 3</w:t>
+      </w:r>
+      <w:r>
+        <w:rPr>
+          <w:rFonts w:cstheme="minorHAnsi"/>
+        </w:rPr>
+        <w:t xml:space="preserve"> sites passent par le reverse proxy !</w:t>
       </w:r>
     </w:p>
     <w:sectPr>

</xml_diff>